<commit_message>
Finalizado o documento WORD com EDA, analise dos resultados e conclusoes
</commit_message>
<xml_diff>
--- a/paper/Resultados.docx
+++ b/paper/Resultados.docx
@@ -761,24 +761,14 @@
       <w:r>
         <w:t xml:space="preserve">Figura </w:t>
       </w:r>
-      <w:r>
-        <w:fldChar w:fldCharType="begin"/>
-      </w:r>
-      <w:r>
-        <w:instrText xml:space="preserve"> SEQ Figura \* ARABIC </w:instrText>
-      </w:r>
-      <w:r>
-        <w:fldChar w:fldCharType="separate"/>
-      </w:r>
-      <w:r>
-        <w:rPr>
-          <w:noProof/>
-        </w:rPr>
-        <w:t>1</w:t>
-      </w:r>
-      <w:r>
-        <w:fldChar w:fldCharType="end"/>
-      </w:r>
+      <w:fldSimple w:instr=" SEQ Figura \* ARABIC ">
+        <w:r>
+          <w:rPr>
+            <w:noProof/>
+          </w:rPr>
+          <w:t>1</w:t>
+        </w:r>
+      </w:fldSimple>
       <w:r>
         <w:t xml:space="preserve">: Histogramas e </w:t>
       </w:r>
@@ -892,24 +882,14 @@
       <w:r>
         <w:t xml:space="preserve">Figura </w:t>
       </w:r>
-      <w:r>
-        <w:fldChar w:fldCharType="begin"/>
-      </w:r>
-      <w:r>
-        <w:instrText xml:space="preserve"> SEQ Figura \* ARABIC </w:instrText>
-      </w:r>
-      <w:r>
-        <w:fldChar w:fldCharType="separate"/>
-      </w:r>
-      <w:r>
-        <w:rPr>
-          <w:noProof/>
-        </w:rPr>
-        <w:t>2</w:t>
-      </w:r>
-      <w:r>
-        <w:fldChar w:fldCharType="end"/>
-      </w:r>
+      <w:fldSimple w:instr=" SEQ Figura \* ARABIC ">
+        <w:r>
+          <w:rPr>
+            <w:noProof/>
+          </w:rPr>
+          <w:t>2</w:t>
+        </w:r>
+      </w:fldSimple>
       <w:r>
         <w:t xml:space="preserve">: </w:t>
       </w:r>
@@ -1027,24 +1007,14 @@
       <w:r>
         <w:t xml:space="preserve">Figura </w:t>
       </w:r>
-      <w:r>
-        <w:fldChar w:fldCharType="begin"/>
-      </w:r>
-      <w:r>
-        <w:instrText xml:space="preserve"> SEQ Figura \* ARABIC </w:instrText>
-      </w:r>
-      <w:r>
-        <w:fldChar w:fldCharType="separate"/>
-      </w:r>
-      <w:r>
-        <w:rPr>
-          <w:noProof/>
-        </w:rPr>
-        <w:t>3</w:t>
-      </w:r>
-      <w:r>
-        <w:fldChar w:fldCharType="end"/>
-      </w:r>
+      <w:fldSimple w:instr=" SEQ Figura \* ARABIC ">
+        <w:r>
+          <w:rPr>
+            <w:noProof/>
+          </w:rPr>
+          <w:t>3</w:t>
+        </w:r>
+      </w:fldSimple>
       <w:r>
         <w:t xml:space="preserve">: </w:t>
       </w:r>
@@ -1163,24 +1133,14 @@
       <w:r>
         <w:t xml:space="preserve">Figura </w:t>
       </w:r>
-      <w:r>
-        <w:fldChar w:fldCharType="begin"/>
-      </w:r>
-      <w:r>
-        <w:instrText xml:space="preserve"> SEQ Figura \* ARABIC </w:instrText>
-      </w:r>
-      <w:r>
-        <w:fldChar w:fldCharType="separate"/>
-      </w:r>
-      <w:r>
-        <w:rPr>
-          <w:noProof/>
-        </w:rPr>
-        <w:t>4</w:t>
-      </w:r>
-      <w:r>
-        <w:fldChar w:fldCharType="end"/>
-      </w:r>
+      <w:fldSimple w:instr=" SEQ Figura \* ARABIC ">
+        <w:r>
+          <w:rPr>
+            <w:noProof/>
+          </w:rPr>
+          <w:t>4</w:t>
+        </w:r>
+      </w:fldSimple>
       <w:r>
         <w:t xml:space="preserve">: </w:t>
       </w:r>
@@ -1248,34 +1208,16 @@
       </w:pPr>
       <w:r>
         <w:lastRenderedPageBreak/>
-        <w:t>Nas tabelas a seguir</w:t>
-      </w:r>
-      <w:r>
-        <w:t>, de acordo com as figuras exibidas</w:t>
+        <w:t>Nas tabelas a seguir, de acordo com as figuras exibidas</w:t>
       </w:r>
       <w:r>
         <w:t xml:space="preserve"> anteriormente</w:t>
       </w:r>
       <w:r>
-        <w:t xml:space="preserve">, </w:t>
-      </w:r>
-      <w:r>
-        <w:t>estão ilustradas</w:t>
-      </w:r>
-      <w:r>
-        <w:t xml:space="preserve"> </w:t>
-      </w:r>
-      <w:r>
-        <w:t>as informações</w:t>
-      </w:r>
-      <w:r>
-        <w:t xml:space="preserve"> sobre a distribuição das variáveis dependentes %UEQ</w:t>
-      </w:r>
-      <w:r>
-        <w:t xml:space="preserve"> e </w:t>
-      </w:r>
-      <w:r>
-        <w:t>%LSS</w:t>
+        <w:t>, estão ilustradas as informações sobre a distribuição das variáveis dependentes %UEQ</w:t>
+      </w:r>
+      <w:r>
+        <w:t xml:space="preserve"> e %LSS</w:t>
       </w:r>
       <w:r>
         <w:t>.</w:t>
@@ -1296,24 +1238,14 @@
       <w:r>
         <w:t xml:space="preserve">Tabela </w:t>
       </w:r>
-      <w:r>
-        <w:fldChar w:fldCharType="begin"/>
-      </w:r>
-      <w:r>
-        <w:instrText xml:space="preserve"> SEQ Tabela \* ARABIC </w:instrText>
-      </w:r>
-      <w:r>
-        <w:fldChar w:fldCharType="separate"/>
-      </w:r>
-      <w:r>
-        <w:rPr>
-          <w:noProof/>
-        </w:rPr>
-        <w:t>1</w:t>
-      </w:r>
-      <w:r>
-        <w:fldChar w:fldCharType="end"/>
-      </w:r>
+      <w:fldSimple w:instr=" SEQ Tabela \* ARABIC ">
+        <w:r>
+          <w:rPr>
+            <w:noProof/>
+          </w:rPr>
+          <w:t>1</w:t>
+        </w:r>
+      </w:fldSimple>
       <w:r>
         <w:t>: Dados sobre a distribuição da variável dependente %UEQ</w:t>
       </w:r>
@@ -1618,16 +1550,7 @@
                 <w:sz w:val="20"/>
                 <w:szCs w:val="20"/>
               </w:rPr>
-              <w:t xml:space="preserve"> </w:t>
-            </w:r>
-            <w:r>
-              <w:rPr>
-                <w:rFonts w:ascii="Calibri" w:hAnsi="Calibri" w:cs="Calibri"/>
-                <w:color w:val="000000"/>
-                <w:sz w:val="20"/>
-                <w:szCs w:val="20"/>
-              </w:rPr>
-              <w:t>(%UEQ)</w:t>
+              <w:t xml:space="preserve"> (%UEQ)</w:t>
             </w:r>
           </w:p>
         </w:tc>
@@ -3075,24 +2998,14 @@
       <w:r>
         <w:t xml:space="preserve">Tabela </w:t>
       </w:r>
-      <w:r>
-        <w:fldChar w:fldCharType="begin"/>
-      </w:r>
-      <w:r>
-        <w:instrText xml:space="preserve"> SEQ Tabela \* ARABIC </w:instrText>
-      </w:r>
-      <w:r>
-        <w:fldChar w:fldCharType="separate"/>
-      </w:r>
-      <w:r>
-        <w:rPr>
-          <w:noProof/>
-        </w:rPr>
-        <w:t>2</w:t>
-      </w:r>
-      <w:r>
-        <w:fldChar w:fldCharType="end"/>
-      </w:r>
+      <w:fldSimple w:instr=" SEQ Tabela \* ARABIC ">
+        <w:r>
+          <w:rPr>
+            <w:noProof/>
+          </w:rPr>
+          <w:t>2</w:t>
+        </w:r>
+      </w:fldSimple>
       <w:r>
         <w:t xml:space="preserve">: </w:t>
       </w:r>
@@ -3403,16 +3316,7 @@
                 <w:sz w:val="20"/>
                 <w:szCs w:val="20"/>
               </w:rPr>
-              <w:t xml:space="preserve"> </w:t>
-            </w:r>
-            <w:r>
-              <w:rPr>
-                <w:rFonts w:ascii="Calibri" w:hAnsi="Calibri" w:cs="Calibri"/>
-                <w:color w:val="000000"/>
-                <w:sz w:val="20"/>
-                <w:szCs w:val="20"/>
-              </w:rPr>
-              <w:t>(%LSS)</w:t>
+              <w:t xml:space="preserve"> (%LSS)</w:t>
             </w:r>
           </w:p>
         </w:tc>
@@ -4866,10 +4770,7 @@
         <w:jc w:val="both"/>
       </w:pPr>
       <w:r>
-        <w:t xml:space="preserve">Os dados sobre a distribuição </w:t>
-      </w:r>
-      <w:r>
-        <w:t>das variáveis dependentes %UEQ e %LSS</w:t>
+        <w:t>Os dados sobre a distribuição das variáveis dependentes %UEQ e %LSS</w:t>
       </w:r>
       <w:r>
         <w:t>, representados nas tabelas acima,</w:t>
@@ -4904,6 +4805,9 @@
         <w:jc w:val="both"/>
       </w:pPr>
       <w:r>
+        <w:rPr>
+          <w:noProof/>
+        </w:rPr>
         <w:lastRenderedPageBreak/>
         <w:drawing>
           <wp:inline distT="0" distB="0" distL="0" distR="0" wp14:anchorId="316AFEAF" wp14:editId="30879ED6">
@@ -4955,24 +4859,14 @@
       <w:r>
         <w:t xml:space="preserve">Figura </w:t>
       </w:r>
-      <w:r>
-        <w:fldChar w:fldCharType="begin"/>
-      </w:r>
-      <w:r>
-        <w:instrText xml:space="preserve"> SEQ Figura \* ARABIC </w:instrText>
-      </w:r>
-      <w:r>
-        <w:fldChar w:fldCharType="separate"/>
-      </w:r>
-      <w:r>
-        <w:rPr>
-          <w:noProof/>
-        </w:rPr>
-        <w:t>5</w:t>
-      </w:r>
-      <w:r>
-        <w:fldChar w:fldCharType="end"/>
-      </w:r>
+      <w:fldSimple w:instr=" SEQ Figura \* ARABIC ">
+        <w:r>
+          <w:rPr>
+            <w:noProof/>
+          </w:rPr>
+          <w:t>5</w:t>
+        </w:r>
+      </w:fldSimple>
       <w:r>
         <w:t xml:space="preserve">: </w:t>
       </w:r>
@@ -5100,28 +4994,15 @@
         <w:jc w:val="both"/>
       </w:pPr>
       <w:r>
-        <w:t xml:space="preserve">Após a aplicação deste método, concluímos que somente a variável dependente </w:t>
-      </w:r>
-      <w:r>
-        <w:t>%UEQ</w:t>
-      </w:r>
-      <w:r>
-        <w:t xml:space="preserve"> (</w:t>
-      </w:r>
-      <w:proofErr w:type="spellStart"/>
-      <w:r>
-        <w:rPr>
-          <w:i/>
-          <w:iCs/>
-        </w:rPr>
-        <w:t>p</w:t>
-      </w:r>
-      <w:r>
-        <w:rPr>
-          <w:i/>
-          <w:iCs/>
-        </w:rPr>
-        <w:t>ercentage</w:t>
+        <w:t>Após a aplicação deste método, concluímos que somente a variável dependente %UEQ (</w:t>
+      </w:r>
+      <w:proofErr w:type="spellStart"/>
+      <w:r>
+        <w:rPr>
+          <w:i/>
+          <w:iCs/>
+        </w:rPr>
+        <w:t>percentage</w:t>
       </w:r>
       <w:proofErr w:type="spellEnd"/>
       <w:r>
@@ -5572,32 +5453,16 @@
           <w:sz w:val="18"/>
           <w:szCs w:val="18"/>
         </w:rPr>
-        <w:t>BUBBLE</w:t>
-      </w:r>
+        <w:t xml:space="preserve">BUBBLE </w:t>
+      </w:r>
+      <w:proofErr w:type="gramStart"/>
       <w:r>
         <w:rPr>
           <w:rFonts w:ascii="Courier New" w:hAnsi="Courier New" w:cs="Courier New"/>
           <w:sz w:val="18"/>
           <w:szCs w:val="18"/>
         </w:rPr>
-        <w:t xml:space="preserve"> </w:t>
-      </w:r>
-      <w:proofErr w:type="gramStart"/>
-      <w:r>
-        <w:rPr>
-          <w:rFonts w:ascii="Courier New" w:hAnsi="Courier New" w:cs="Courier New"/>
-          <w:sz w:val="18"/>
-          <w:szCs w:val="18"/>
-        </w:rPr>
-        <w:t xml:space="preserve">  </w:t>
-      </w:r>
-      <w:r>
-        <w:rPr>
-          <w:rFonts w:ascii="Courier New" w:hAnsi="Courier New" w:cs="Courier New"/>
-          <w:sz w:val="18"/>
-          <w:szCs w:val="18"/>
-        </w:rPr>
-        <w:t>:</w:t>
+        <w:t xml:space="preserve">  :</w:t>
       </w:r>
       <w:proofErr w:type="gramEnd"/>
       <w:r>
@@ -5700,32 +5565,16 @@
           <w:sz w:val="18"/>
           <w:szCs w:val="18"/>
         </w:rPr>
-        <w:t>MERGE</w:t>
-      </w:r>
+        <w:t xml:space="preserve">MERGE  </w:t>
+      </w:r>
+      <w:proofErr w:type="gramStart"/>
       <w:r>
         <w:rPr>
           <w:rFonts w:ascii="Courier New" w:hAnsi="Courier New" w:cs="Courier New"/>
           <w:sz w:val="18"/>
           <w:szCs w:val="18"/>
         </w:rPr>
-        <w:t xml:space="preserve">  </w:t>
-      </w:r>
-      <w:proofErr w:type="gramStart"/>
-      <w:r>
-        <w:rPr>
-          <w:rFonts w:ascii="Courier New" w:hAnsi="Courier New" w:cs="Courier New"/>
-          <w:sz w:val="18"/>
-          <w:szCs w:val="18"/>
-        </w:rPr>
-        <w:t xml:space="preserve">  </w:t>
-      </w:r>
-      <w:r>
-        <w:rPr>
-          <w:rFonts w:ascii="Courier New" w:hAnsi="Courier New" w:cs="Courier New"/>
-          <w:sz w:val="18"/>
-          <w:szCs w:val="18"/>
-        </w:rPr>
-        <w:t>:</w:t>
+        <w:t xml:space="preserve">  :</w:t>
       </w:r>
       <w:proofErr w:type="gramEnd"/>
       <w:r>
@@ -5786,32 +5635,16 @@
           <w:sz w:val="18"/>
           <w:szCs w:val="18"/>
         </w:rPr>
-        <w:t>QUICK</w:t>
-      </w:r>
+        <w:t xml:space="preserve">QUICK  </w:t>
+      </w:r>
+      <w:proofErr w:type="gramStart"/>
       <w:r>
         <w:rPr>
           <w:rFonts w:ascii="Courier New" w:hAnsi="Courier New" w:cs="Courier New"/>
           <w:sz w:val="18"/>
           <w:szCs w:val="18"/>
         </w:rPr>
-        <w:t xml:space="preserve">  </w:t>
-      </w:r>
-      <w:proofErr w:type="gramStart"/>
-      <w:r>
-        <w:rPr>
-          <w:rFonts w:ascii="Courier New" w:hAnsi="Courier New" w:cs="Courier New"/>
-          <w:sz w:val="18"/>
-          <w:szCs w:val="18"/>
-        </w:rPr>
-        <w:t xml:space="preserve">  </w:t>
-      </w:r>
-      <w:r>
-        <w:rPr>
-          <w:rFonts w:ascii="Courier New" w:hAnsi="Courier New" w:cs="Courier New"/>
-          <w:sz w:val="18"/>
-          <w:szCs w:val="18"/>
-        </w:rPr>
-        <w:t>:</w:t>
+        <w:t xml:space="preserve">  :</w:t>
       </w:r>
       <w:proofErr w:type="gramEnd"/>
       <w:r>
@@ -5869,6 +5702,9 @@
         <w:jc w:val="both"/>
       </w:pPr>
       <w:r>
+        <w:rPr>
+          <w:noProof/>
+        </w:rPr>
         <w:drawing>
           <wp:inline distT="0" distB="0" distL="0" distR="0" wp14:anchorId="18CC1933" wp14:editId="56CC037F">
             <wp:extent cx="2294401" cy="2220152"/>
@@ -5942,14 +5778,7 @@
           <w:i/>
           <w:iCs/>
         </w:rPr>
-        <w:t>p</w:t>
-      </w:r>
-      <w:r>
-        <w:rPr>
-          <w:i/>
-          <w:iCs/>
-        </w:rPr>
-        <w:t>ercentage</w:t>
+        <w:t>percentage</w:t>
       </w:r>
       <w:proofErr w:type="spellEnd"/>
       <w:r>
@@ -6337,6 +6166,9 @@
         <w:jc w:val="both"/>
       </w:pPr>
       <w:r>
+        <w:rPr>
+          <w:noProof/>
+        </w:rPr>
         <w:drawing>
           <wp:inline distT="0" distB="0" distL="0" distR="0" wp14:anchorId="4017077A" wp14:editId="21BF9399">
             <wp:extent cx="2354323" cy="2278136"/>
@@ -6413,13 +6245,7 @@
           <w:u w:val="single"/>
         </w:rPr>
         <w:lastRenderedPageBreak/>
-        <w:t>Exemplo-0</w:t>
-      </w:r>
-      <w:r>
-        <w:rPr>
-          <w:u w:val="single"/>
-        </w:rPr>
-        <w:t>2</w:t>
+        <w:t>Exemplo-02</w:t>
       </w:r>
       <w:r>
         <w:t xml:space="preserve">: probabilidade de erro </w:t>
@@ -6429,39 +6255,25 @@
           <w:b/>
           <w:bCs/>
         </w:rPr>
-        <w:t>0.0</w:t>
+        <w:t>0.05</w:t>
+      </w:r>
+      <w:r>
+        <w:t xml:space="preserve"> e tamanho do </w:t>
+      </w:r>
+      <w:proofErr w:type="spellStart"/>
+      <w:r>
+        <w:t>array</w:t>
+      </w:r>
+      <w:proofErr w:type="spellEnd"/>
+      <w:r>
+        <w:t xml:space="preserve"> </w:t>
       </w:r>
       <w:r>
         <w:rPr>
           <w:b/>
           <w:bCs/>
         </w:rPr>
-        <w:t>5</w:t>
-      </w:r>
-      <w:r>
-        <w:t xml:space="preserve"> e tamanho do </w:t>
-      </w:r>
-      <w:proofErr w:type="spellStart"/>
-      <w:r>
-        <w:t>array</w:t>
-      </w:r>
-      <w:proofErr w:type="spellEnd"/>
-      <w:r>
-        <w:t xml:space="preserve"> </w:t>
-      </w:r>
-      <w:r>
-        <w:rPr>
-          <w:b/>
-          <w:bCs/>
-        </w:rPr>
-        <w:t>100</w:t>
-      </w:r>
-      <w:r>
-        <w:rPr>
-          <w:b/>
-          <w:bCs/>
-        </w:rPr>
-        <w:t>0</w:t>
+        <w:t>1000</w:t>
       </w:r>
       <w:r>
         <w:t>:</w:t>
@@ -6842,6 +6654,9 @@
         <w:jc w:val="both"/>
       </w:pPr>
       <w:r>
+        <w:rPr>
+          <w:noProof/>
+        </w:rPr>
         <w:drawing>
           <wp:inline distT="0" distB="0" distL="0" distR="0" wp14:anchorId="0C7AA021" wp14:editId="4E7C9160">
             <wp:extent cx="2370880" cy="2294157"/>
@@ -7304,6 +7119,9 @@
         <w:jc w:val="both"/>
       </w:pPr>
       <w:r>
+        <w:rPr>
+          <w:noProof/>
+        </w:rPr>
         <w:drawing>
           <wp:inline distT="0" distB="0" distL="0" distR="0" wp14:anchorId="0CBBD9D8" wp14:editId="7A74A90D">
             <wp:extent cx="2449146" cy="2369890"/>
@@ -7397,22 +7215,7 @@
         <w:t xml:space="preserve">, foram definidos um grau de confiança de 95%. </w:t>
       </w:r>
       <w:r>
-        <w:t xml:space="preserve">Conforme mencionado no tópico anterior, </w:t>
-      </w:r>
-      <w:r>
-        <w:t xml:space="preserve">somente </w:t>
-      </w:r>
-      <w:r>
-        <w:t>foram testadas as</w:t>
-      </w:r>
-      <w:r>
-        <w:t xml:space="preserve"> </w:t>
-      </w:r>
-      <w:r>
-        <w:t xml:space="preserve">hipóteses referentes à </w:t>
-      </w:r>
-      <w:r>
-        <w:t>variável dependente %UEQ (</w:t>
+        <w:t>Conforme mencionado no tópico anterior, somente foram testadas as hipóteses referentes à variável dependente %UEQ (</w:t>
       </w:r>
       <w:proofErr w:type="spellStart"/>
       <w:r>
@@ -7488,10 +7291,7 @@
       </w:r>
       <w:proofErr w:type="spellEnd"/>
       <w:r>
-        <w:t>)</w:t>
-      </w:r>
-      <w:r>
-        <w:t>, sendo elas:</w:t>
+        <w:t>), sendo elas:</w:t>
       </w:r>
     </w:p>
     <w:p>
@@ -7856,19 +7656,7 @@
         <w:jc w:val="both"/>
       </w:pPr>
       <w:r>
-        <w:t xml:space="preserve">Como </w:t>
-      </w:r>
-      <w:r>
-        <w:t>nosso</w:t>
-      </w:r>
-      <w:r>
-        <w:t xml:space="preserve"> conjunto de dados cont</w:t>
-      </w:r>
-      <w:r>
-        <w:t>em</w:t>
-      </w:r>
-      <w:r>
-        <w:t xml:space="preserve"> 03 variáveis independentes, utilizamos o método ANOVA para simplificar os testes de hipótese</w:t>
+        <w:t>Como nosso conjunto de dados contem 03 variáveis independentes, utilizamos o método ANOVA para simplificar os testes de hipótese</w:t>
       </w:r>
       <w:r>
         <w:t xml:space="preserve">, pois este método </w:t>
@@ -7951,14 +7739,7 @@
           <w:i/>
           <w:iCs/>
         </w:rPr>
-        <w:t>P</w:t>
-      </w:r>
-      <w:r>
-        <w:rPr>
-          <w:i/>
-          <w:iCs/>
-        </w:rPr>
-        <w:t>robability</w:t>
+        <w:t>Probability</w:t>
       </w:r>
       <w:proofErr w:type="spellEnd"/>
       <w:r>
@@ -8008,14 +7789,7 @@
           <w:i/>
           <w:iCs/>
         </w:rPr>
-        <w:t>A</w:t>
-      </w:r>
-      <w:r>
-        <w:rPr>
-          <w:i/>
-          <w:iCs/>
-        </w:rPr>
-        <w:t>rray</w:t>
+        <w:t>Array</w:t>
       </w:r>
       <w:proofErr w:type="spellEnd"/>
       <w:r>
@@ -8126,10 +7900,7 @@
         <w:t>1</w:t>
       </w:r>
       <w:r>
-        <w:t xml:space="preserve"> = H</w:t>
-      </w:r>
-      <w:r>
-        <w:t>ouve diferença significativa entre os diferentes algoritmos em relação à variável %UEQ</w:t>
+        <w:t xml:space="preserve"> = Houve diferença significativa entre os diferentes algoritmos em relação à variável %UEQ</w:t>
       </w:r>
       <w:r>
         <w:t>.</w:t>
@@ -8201,25 +7972,7 @@
           <w:sz w:val="16"/>
           <w:szCs w:val="16"/>
         </w:rPr>
-        <w:t xml:space="preserve">     </w:t>
-      </w:r>
-      <w:proofErr w:type="spellStart"/>
-      <w:r>
-        <w:rPr>
-          <w:rFonts w:ascii="Courier New" w:hAnsi="Courier New" w:cs="Courier New"/>
-          <w:sz w:val="16"/>
-          <w:szCs w:val="16"/>
-        </w:rPr>
-        <w:t>df</w:t>
-      </w:r>
-      <w:proofErr w:type="spellEnd"/>
-      <w:r>
-        <w:rPr>
-          <w:rFonts w:ascii="Courier New" w:hAnsi="Courier New" w:cs="Courier New"/>
-          <w:sz w:val="16"/>
-          <w:szCs w:val="16"/>
-        </w:rPr>
-        <w:t xml:space="preserve">           F        PR(&gt;F)</w:t>
+        <w:t xml:space="preserve">     df           F        PR(&gt;F)</w:t>
       </w:r>
     </w:p>
     <w:p>
@@ -8360,25 +8113,7 @@
           <w:sz w:val="16"/>
           <w:szCs w:val="16"/>
         </w:rPr>
-        <w:t xml:space="preserve">     </w:t>
-      </w:r>
-      <w:proofErr w:type="spellStart"/>
-      <w:r>
-        <w:rPr>
-          <w:rFonts w:ascii="Courier New" w:hAnsi="Courier New" w:cs="Courier New"/>
-          <w:sz w:val="16"/>
-          <w:szCs w:val="16"/>
-        </w:rPr>
-        <w:t>df</w:t>
-      </w:r>
-      <w:proofErr w:type="spellEnd"/>
-      <w:r>
-        <w:rPr>
-          <w:rFonts w:ascii="Courier New" w:hAnsi="Courier New" w:cs="Courier New"/>
-          <w:sz w:val="16"/>
-          <w:szCs w:val="16"/>
-        </w:rPr>
-        <w:t xml:space="preserve">            F        PR(&gt;F)</w:t>
+        <w:t xml:space="preserve">     df            F        PR(&gt;F)</w:t>
       </w:r>
     </w:p>
     <w:p>
@@ -8541,25 +8276,7 @@
           <w:sz w:val="16"/>
           <w:szCs w:val="16"/>
         </w:rPr>
-        <w:t xml:space="preserve">     </w:t>
-      </w:r>
-      <w:proofErr w:type="spellStart"/>
-      <w:r>
-        <w:rPr>
-          <w:rFonts w:ascii="Courier New" w:hAnsi="Courier New" w:cs="Courier New"/>
-          <w:sz w:val="16"/>
-          <w:szCs w:val="16"/>
-        </w:rPr>
-        <w:t>df</w:t>
-      </w:r>
-      <w:proofErr w:type="spellEnd"/>
-      <w:r>
-        <w:rPr>
-          <w:rFonts w:ascii="Courier New" w:hAnsi="Courier New" w:cs="Courier New"/>
-          <w:sz w:val="16"/>
-          <w:szCs w:val="16"/>
-        </w:rPr>
-        <w:t xml:space="preserve">             F         PR(&gt;F)</w:t>
+        <w:t xml:space="preserve">     df             F         PR(&gt;F)</w:t>
       </w:r>
     </w:p>
     <w:p>
@@ -8859,25 +8576,7 @@
           <w:sz w:val="16"/>
           <w:szCs w:val="16"/>
         </w:rPr>
-        <w:t xml:space="preserve">     </w:t>
-      </w:r>
-      <w:proofErr w:type="spellStart"/>
-      <w:r>
-        <w:rPr>
-          <w:rFonts w:ascii="Courier New" w:hAnsi="Courier New" w:cs="Courier New"/>
-          <w:sz w:val="16"/>
-          <w:szCs w:val="16"/>
-        </w:rPr>
-        <w:t>df</w:t>
-      </w:r>
-      <w:proofErr w:type="spellEnd"/>
-      <w:r>
-        <w:rPr>
-          <w:rFonts w:ascii="Courier New" w:hAnsi="Courier New" w:cs="Courier New"/>
-          <w:sz w:val="16"/>
-          <w:szCs w:val="16"/>
-        </w:rPr>
-        <w:t xml:space="preserve">            F        PR(&gt;F)</w:t>
+        <w:t xml:space="preserve">     df            F        PR(&gt;F)</w:t>
       </w:r>
     </w:p>
     <w:p>
@@ -9018,25 +8717,7 @@
           <w:sz w:val="16"/>
           <w:szCs w:val="16"/>
         </w:rPr>
-        <w:t xml:space="preserve">     </w:t>
-      </w:r>
-      <w:proofErr w:type="spellStart"/>
-      <w:r>
-        <w:rPr>
-          <w:rFonts w:ascii="Courier New" w:hAnsi="Courier New" w:cs="Courier New"/>
-          <w:sz w:val="16"/>
-          <w:szCs w:val="16"/>
-        </w:rPr>
-        <w:t>df</w:t>
-      </w:r>
-      <w:proofErr w:type="spellEnd"/>
-      <w:r>
-        <w:rPr>
-          <w:rFonts w:ascii="Courier New" w:hAnsi="Courier New" w:cs="Courier New"/>
-          <w:sz w:val="16"/>
-          <w:szCs w:val="16"/>
-        </w:rPr>
-        <w:t xml:space="preserve">             F         PR(&gt;F)</w:t>
+        <w:t xml:space="preserve">     df             F         PR(&gt;F)</w:t>
       </w:r>
     </w:p>
     <w:p>
@@ -9177,25 +8858,7 @@
           <w:sz w:val="16"/>
           <w:szCs w:val="16"/>
         </w:rPr>
-        <w:t xml:space="preserve">     </w:t>
-      </w:r>
-      <w:proofErr w:type="spellStart"/>
-      <w:r>
-        <w:rPr>
-          <w:rFonts w:ascii="Courier New" w:hAnsi="Courier New" w:cs="Courier New"/>
-          <w:sz w:val="16"/>
-          <w:szCs w:val="16"/>
-        </w:rPr>
-        <w:t>df</w:t>
-      </w:r>
-      <w:proofErr w:type="spellEnd"/>
-      <w:r>
-        <w:rPr>
-          <w:rFonts w:ascii="Courier New" w:hAnsi="Courier New" w:cs="Courier New"/>
-          <w:sz w:val="16"/>
-          <w:szCs w:val="16"/>
-        </w:rPr>
-        <w:t xml:space="preserve">          F        PR(&gt;F)</w:t>
+        <w:t xml:space="preserve">     df          F        PR(&gt;F)</w:t>
       </w:r>
     </w:p>
     <w:p>
@@ -9495,25 +9158,7 @@
           <w:sz w:val="16"/>
           <w:szCs w:val="16"/>
         </w:rPr>
-        <w:t xml:space="preserve">     </w:t>
-      </w:r>
-      <w:proofErr w:type="spellStart"/>
-      <w:r>
-        <w:rPr>
-          <w:rFonts w:ascii="Courier New" w:hAnsi="Courier New" w:cs="Courier New"/>
-          <w:sz w:val="16"/>
-          <w:szCs w:val="16"/>
-        </w:rPr>
-        <w:t>df</w:t>
-      </w:r>
-      <w:proofErr w:type="spellEnd"/>
-      <w:r>
-        <w:rPr>
-          <w:rFonts w:ascii="Courier New" w:hAnsi="Courier New" w:cs="Courier New"/>
-          <w:sz w:val="16"/>
-          <w:szCs w:val="16"/>
-        </w:rPr>
-        <w:t xml:space="preserve">             F         PR(&gt;F)</w:t>
+        <w:t xml:space="preserve">     df             F         PR(&gt;F)</w:t>
       </w:r>
     </w:p>
     <w:p>
@@ -9694,13 +9339,7 @@
         <w:jc w:val="both"/>
       </w:pPr>
       <w:r>
-        <w:t xml:space="preserve">Para cada </w:t>
-      </w:r>
-      <w:r>
-        <w:t xml:space="preserve">algoritmo </w:t>
-      </w:r>
-      <w:r>
-        <w:t>foram formulados os seguintes testes:</w:t>
+        <w:t>Para cada algoritmo foram formulados os seguintes testes:</w:t>
       </w:r>
     </w:p>
     <w:p>
@@ -9729,10 +9368,7 @@
         <w:t>0</w:t>
       </w:r>
       <w:r>
-        <w:t xml:space="preserve"> = </w:t>
-      </w:r>
-      <w:r>
-        <w:t>O</w:t>
+        <w:t xml:space="preserve"> = O</w:t>
       </w:r>
       <w:r>
         <w:t>s valores das variáveis</w:t>
@@ -9816,10 +9452,7 @@
         <w:t>os valores d</w:t>
       </w:r>
       <w:r>
-        <w:t>a</w:t>
-      </w:r>
-      <w:r>
-        <w:t xml:space="preserve"> variável %UEQ.</w:t>
+        <w:t>a variável %UEQ.</w:t>
       </w:r>
     </w:p>
     <w:p>
@@ -10023,25 +9656,7 @@
           <w:sz w:val="16"/>
           <w:szCs w:val="16"/>
         </w:rPr>
-        <w:t xml:space="preserve">     </w:t>
-      </w:r>
-      <w:proofErr w:type="spellStart"/>
-      <w:r>
-        <w:rPr>
-          <w:rFonts w:ascii="Courier New" w:hAnsi="Courier New" w:cs="Courier New"/>
-          <w:sz w:val="16"/>
-          <w:szCs w:val="16"/>
-        </w:rPr>
-        <w:t>df</w:t>
-      </w:r>
-      <w:proofErr w:type="spellEnd"/>
-      <w:r>
-        <w:rPr>
-          <w:rFonts w:ascii="Courier New" w:hAnsi="Courier New" w:cs="Courier New"/>
-          <w:sz w:val="16"/>
-          <w:szCs w:val="16"/>
-        </w:rPr>
-        <w:t xml:space="preserve">           F         PR(&gt;F)</w:t>
+        <w:t xml:space="preserve">     df           F         PR(&gt;F)</w:t>
       </w:r>
     </w:p>
     <w:p>
@@ -10255,25 +9870,7 @@
           <w:sz w:val="16"/>
           <w:szCs w:val="16"/>
         </w:rPr>
-        <w:t xml:space="preserve">     </w:t>
-      </w:r>
-      <w:proofErr w:type="spellStart"/>
-      <w:r>
-        <w:rPr>
-          <w:rFonts w:ascii="Courier New" w:hAnsi="Courier New" w:cs="Courier New"/>
-          <w:sz w:val="16"/>
-          <w:szCs w:val="16"/>
-        </w:rPr>
-        <w:t>df</w:t>
-      </w:r>
-      <w:proofErr w:type="spellEnd"/>
-      <w:r>
-        <w:rPr>
-          <w:rFonts w:ascii="Courier New" w:hAnsi="Courier New" w:cs="Courier New"/>
-          <w:sz w:val="16"/>
-          <w:szCs w:val="16"/>
-        </w:rPr>
-        <w:t xml:space="preserve">            F         PR(&gt;F)</w:t>
+        <w:t xml:space="preserve">     df            F         PR(&gt;F)</w:t>
       </w:r>
     </w:p>
     <w:p>
@@ -10444,10 +10041,7 @@
       </w:r>
       <w:proofErr w:type="spellStart"/>
       <w:r>
-        <w:t>Quick</w:t>
-      </w:r>
-      <w:r>
-        <w:t>Sort</w:t>
+        <w:t>QuickSort</w:t>
       </w:r>
       <w:proofErr w:type="spellEnd"/>
     </w:p>
@@ -10660,10 +10254,7 @@
       </w:r>
       <w:proofErr w:type="spellStart"/>
       <w:r>
-        <w:t>Insertion</w:t>
-      </w:r>
-      <w:r>
-        <w:t>Sort</w:t>
+        <w:t>InsertionSort</w:t>
       </w:r>
       <w:proofErr w:type="spellEnd"/>
     </w:p>
@@ -10702,25 +10293,7 @@
           <w:sz w:val="16"/>
           <w:szCs w:val="16"/>
         </w:rPr>
-        <w:t xml:space="preserve">     </w:t>
-      </w:r>
-      <w:proofErr w:type="spellStart"/>
-      <w:r>
-        <w:rPr>
-          <w:rFonts w:ascii="Courier New" w:hAnsi="Courier New" w:cs="Courier New"/>
-          <w:sz w:val="16"/>
-          <w:szCs w:val="16"/>
-        </w:rPr>
-        <w:t>df</w:t>
-      </w:r>
-      <w:proofErr w:type="spellEnd"/>
-      <w:r>
-        <w:rPr>
-          <w:rFonts w:ascii="Courier New" w:hAnsi="Courier New" w:cs="Courier New"/>
-          <w:sz w:val="16"/>
-          <w:szCs w:val="16"/>
-        </w:rPr>
-        <w:t xml:space="preserve">            F         PR(&gt;F)</w:t>
+        <w:t xml:space="preserve">     df            F         PR(&gt;F)</w:t>
       </w:r>
     </w:p>
     <w:p>
@@ -10882,10 +10455,7 @@
         <w:t>0</w:t>
       </w:r>
       <w:r>
-        <w:t xml:space="preserve">) para </w:t>
-      </w:r>
-      <w:r>
-        <w:t xml:space="preserve">os algoritmos </w:t>
+        <w:t xml:space="preserve">) para os algoritmos </w:t>
       </w:r>
       <w:proofErr w:type="spellStart"/>
       <w:r>
@@ -10915,16 +10485,7 @@
         <w:t xml:space="preserve">grau de </w:t>
       </w:r>
       <w:r>
-        <w:t xml:space="preserve">95% de confiança de que </w:t>
-      </w:r>
-      <w:r>
-        <w:t>o</w:t>
-      </w:r>
-      <w:r>
-        <w:t>s valores das variáveis</w:t>
-      </w:r>
-      <w:r>
-        <w:t xml:space="preserve"> independentes</w:t>
+        <w:t>95% de confiança de que os valores das variáveis independentes</w:t>
       </w:r>
       <w:r>
         <w:t xml:space="preserve"> </w:t>
@@ -11027,10 +10588,7 @@
       </w:r>
       <w:proofErr w:type="spellEnd"/>
       <w:r>
-        <w:t xml:space="preserve">, não </w:t>
-      </w:r>
-      <w:r>
-        <w:t xml:space="preserve">obtivemos confiança suficiente para rejeitar </w:t>
+        <w:t xml:space="preserve">, não obtivemos confiança suficiente para rejeitar </w:t>
       </w:r>
       <w:r>
         <w:t xml:space="preserve">totalmente </w:t>
@@ -11045,28 +10603,273 @@
         <w:t>0</w:t>
       </w:r>
       <w:r>
+        <w:t>). Analisando o resultado, podemos afirmar com</w:t>
+      </w:r>
+      <w:r>
+        <w:t xml:space="preserve"> um grau de</w:t>
+      </w:r>
+      <w:r>
+        <w:t xml:space="preserve"> 95% de confiança de que o valor da variável independente</w:t>
+      </w:r>
+      <w:r>
+        <w:t xml:space="preserve"> </w:t>
+      </w:r>
+      <w:proofErr w:type="spellStart"/>
+      <w:r>
+        <w:rPr>
+          <w:i/>
+          <w:iCs/>
+        </w:rPr>
+        <w:t>Probability</w:t>
+      </w:r>
+      <w:proofErr w:type="spellEnd"/>
+      <w:r>
+        <w:rPr>
+          <w:i/>
+          <w:iCs/>
+        </w:rPr>
+        <w:t xml:space="preserve"> </w:t>
+      </w:r>
+      <w:proofErr w:type="spellStart"/>
+      <w:r>
+        <w:rPr>
+          <w:i/>
+          <w:iCs/>
+        </w:rPr>
+        <w:t>of</w:t>
+      </w:r>
+      <w:proofErr w:type="spellEnd"/>
+      <w:r>
+        <w:rPr>
+          <w:i/>
+          <w:iCs/>
+        </w:rPr>
+        <w:t xml:space="preserve"> </w:t>
+      </w:r>
+      <w:proofErr w:type="spellStart"/>
+      <w:r>
+        <w:rPr>
+          <w:i/>
+          <w:iCs/>
+        </w:rPr>
+        <w:t>failure</w:t>
+      </w:r>
+      <w:proofErr w:type="spellEnd"/>
+      <w:r>
+        <w:t xml:space="preserve"> impact</w:t>
+      </w:r>
+      <w:r>
+        <w:t>ou</w:t>
+      </w:r>
+      <w:r>
+        <w:t xml:space="preserve"> significativamente a variável </w:t>
+      </w:r>
+      <w:r>
+        <w:t xml:space="preserve">dependente </w:t>
+      </w:r>
+      <w:r>
+        <w:t>%UEQ</w:t>
+      </w:r>
+      <w:r>
+        <w:t xml:space="preserve">. Mas não podemos afirmar o mesmo em relação à variável independente </w:t>
+      </w:r>
+      <w:proofErr w:type="spellStart"/>
+      <w:r>
+        <w:rPr>
+          <w:i/>
+          <w:iCs/>
+        </w:rPr>
+        <w:t>Array</w:t>
+      </w:r>
+      <w:proofErr w:type="spellEnd"/>
+      <w:r>
+        <w:rPr>
+          <w:i/>
+          <w:iCs/>
+        </w:rPr>
+        <w:t xml:space="preserve"> </w:t>
+      </w:r>
+      <w:proofErr w:type="spellStart"/>
+      <w:r>
+        <w:rPr>
+          <w:i/>
+          <w:iCs/>
+        </w:rPr>
+        <w:t>size</w:t>
+      </w:r>
+      <w:proofErr w:type="spellEnd"/>
+      <w:r>
+        <w:t>.</w:t>
+      </w:r>
+      <w:r>
+        <w:t xml:space="preserve"> Isso demonstra que para o algoritmo </w:t>
+      </w:r>
+      <w:proofErr w:type="spellStart"/>
+      <w:r>
+        <w:t>BubbleSort</w:t>
+      </w:r>
+      <w:proofErr w:type="spellEnd"/>
+      <w:r>
+        <w:t xml:space="preserve"> os tamanhos dos </w:t>
+      </w:r>
+      <w:proofErr w:type="spellStart"/>
+      <w:r>
+        <w:t>arrays</w:t>
+      </w:r>
+      <w:proofErr w:type="spellEnd"/>
+      <w:r>
+        <w:t xml:space="preserve"> utilizados neste experimento não foram determinantes para definir</w:t>
+      </w:r>
+      <w:r>
+        <w:t>em</w:t>
+      </w:r>
+      <w:r>
+        <w:t xml:space="preserve"> os valores referentes ao percentual de elementos desornados obtidos</w:t>
+      </w:r>
+      <w:r>
+        <w:t>.</w:t>
+      </w:r>
+      <w:r>
+        <w:tab/>
+      </w:r>
+    </w:p>
+    <w:p>
+      <w:pPr>
+        <w:spacing w:line="360" w:lineRule="auto"/>
+        <w:ind w:left="708"/>
+        <w:jc w:val="both"/>
+      </w:pPr>
+    </w:p>
+    <w:p>
+      <w:pPr>
+        <w:pStyle w:val="Ttulo2"/>
+      </w:pPr>
+      <w:r>
+        <w:t>Análise de desempenho dos algoritmos em relação à variável %UEQ</w:t>
+      </w:r>
+    </w:p>
+    <w:p>
+      <w:pPr>
+        <w:spacing w:line="360" w:lineRule="auto"/>
+        <w:ind w:left="708"/>
+        <w:jc w:val="both"/>
+      </w:pPr>
+    </w:p>
+    <w:p>
+      <w:pPr>
+        <w:spacing w:line="360" w:lineRule="auto"/>
+        <w:ind w:firstLine="708"/>
+        <w:jc w:val="both"/>
+      </w:pPr>
+      <w:r>
+        <w:t>Nesta seção</w:t>
+      </w:r>
+      <w:r>
+        <w:t xml:space="preserve"> descrevemos uma análise do desempenho geral de cada algoritmo em relação à variável </w:t>
+      </w:r>
+      <w:r>
+        <w:t>%UEQ (</w:t>
+      </w:r>
+      <w:proofErr w:type="spellStart"/>
+      <w:r>
+        <w:rPr>
+          <w:i/>
+          <w:iCs/>
+        </w:rPr>
+        <w:t>p</w:t>
+      </w:r>
+      <w:r>
+        <w:rPr>
+          <w:i/>
+          <w:iCs/>
+        </w:rPr>
+        <w:t>ercentage</w:t>
+      </w:r>
+      <w:proofErr w:type="spellEnd"/>
+      <w:r>
+        <w:rPr>
+          <w:i/>
+          <w:iCs/>
+        </w:rPr>
+        <w:t xml:space="preserve"> </w:t>
+      </w:r>
+      <w:proofErr w:type="spellStart"/>
+      <w:r>
+        <w:rPr>
+          <w:i/>
+          <w:iCs/>
+        </w:rPr>
+        <w:t>of</w:t>
+      </w:r>
+      <w:proofErr w:type="spellEnd"/>
+      <w:r>
+        <w:rPr>
+          <w:i/>
+          <w:iCs/>
+        </w:rPr>
+        <w:t xml:space="preserve"> </w:t>
+      </w:r>
+      <w:proofErr w:type="spellStart"/>
+      <w:r>
+        <w:rPr>
+          <w:i/>
+          <w:iCs/>
+        </w:rPr>
+        <w:t>unordered</w:t>
+      </w:r>
+      <w:proofErr w:type="spellEnd"/>
+      <w:r>
+        <w:rPr>
+          <w:i/>
+          <w:iCs/>
+        </w:rPr>
+        <w:t xml:space="preserve"> </w:t>
+      </w:r>
+      <w:proofErr w:type="spellStart"/>
+      <w:r>
+        <w:rPr>
+          <w:i/>
+          <w:iCs/>
+        </w:rPr>
+        <w:t>elements</w:t>
+      </w:r>
+      <w:proofErr w:type="spellEnd"/>
+      <w:r>
+        <w:rPr>
+          <w:i/>
+          <w:iCs/>
+        </w:rPr>
+        <w:t xml:space="preserve"> </w:t>
+      </w:r>
+      <w:proofErr w:type="spellStart"/>
+      <w:r>
+        <w:rPr>
+          <w:i/>
+          <w:iCs/>
+        </w:rPr>
+        <w:t>quantity</w:t>
+      </w:r>
+      <w:proofErr w:type="spellEnd"/>
+      <w:r>
         <w:t>)</w:t>
       </w:r>
       <w:r>
-        <w:t xml:space="preserve">. Analisando o resultado, podemos afirmar </w:t>
-      </w:r>
-      <w:r>
-        <w:t>com</w:t>
-      </w:r>
-      <w:r>
-        <w:t xml:space="preserve"> um grau de</w:t>
-      </w:r>
-      <w:r>
-        <w:t xml:space="preserve"> 95% de confiança de que o valor da variáve</w:t>
-      </w:r>
-      <w:r>
-        <w:t>l</w:t>
-      </w:r>
-      <w:r>
-        <w:t xml:space="preserve"> independente</w:t>
-      </w:r>
-      <w:r>
-        <w:t xml:space="preserve"> </w:t>
+        <w:t xml:space="preserve">. </w:t>
+      </w:r>
+      <w:r>
+        <w:t xml:space="preserve">Para auxiliar </w:t>
+      </w:r>
+      <w:r>
+        <w:t>n</w:t>
+      </w:r>
+      <w:r>
+        <w:t>esta análise, f</w:t>
+      </w:r>
+      <w:r>
+        <w:t xml:space="preserve">oram gerados três gráficos de barras, sendo um para cada </w:t>
+      </w:r>
+      <w:r>
+        <w:t xml:space="preserve">valor de </w:t>
       </w:r>
       <w:proofErr w:type="spellStart"/>
       <w:r>
@@ -11110,22 +10913,16 @@
       </w:r>
       <w:proofErr w:type="spellEnd"/>
       <w:r>
-        <w:t xml:space="preserve"> impact</w:t>
-      </w:r>
-      <w:r>
-        <w:t>ou</w:t>
-      </w:r>
-      <w:r>
-        <w:t xml:space="preserve"> significativamente a variável </w:t>
-      </w:r>
-      <w:r>
-        <w:t xml:space="preserve">dependente </w:t>
-      </w:r>
-      <w:r>
-        <w:t>%UEQ</w:t>
-      </w:r>
-      <w:r>
-        <w:t xml:space="preserve">. Mas não podemos afirmar o mesmo em relação à variável independente </w:t>
+        <w:t>,</w:t>
+      </w:r>
+      <w:r>
+        <w:t xml:space="preserve"> </w:t>
+      </w:r>
+      <w:r>
+        <w:t xml:space="preserve">os quais trazem informações sobre os valores da variável %UEQ agrupados </w:t>
+      </w:r>
+      <w:r>
+        <w:t xml:space="preserve">pelas variáveis </w:t>
       </w:r>
       <w:proofErr w:type="spellStart"/>
       <w:r>
@@ -11153,10 +10950,383 @@
       </w:r>
       <w:proofErr w:type="spellEnd"/>
       <w:r>
+        <w:t xml:space="preserve"> e </w:t>
+      </w:r>
+      <w:proofErr w:type="spellStart"/>
+      <w:r>
+        <w:rPr>
+          <w:i/>
+          <w:iCs/>
+        </w:rPr>
+        <w:t>Sorting</w:t>
+      </w:r>
+      <w:proofErr w:type="spellEnd"/>
+      <w:r>
+        <w:rPr>
+          <w:i/>
+          <w:iCs/>
+        </w:rPr>
+        <w:t xml:space="preserve"> </w:t>
+      </w:r>
+      <w:proofErr w:type="spellStart"/>
+      <w:r>
+        <w:rPr>
+          <w:i/>
+          <w:iCs/>
+        </w:rPr>
+        <w:t>algorithm</w:t>
+      </w:r>
+      <w:proofErr w:type="spellEnd"/>
+      <w:r>
         <w:t>.</w:t>
       </w:r>
       <w:r>
-        <w:t xml:space="preserve"> Isso demonstra que para o algoritmo </w:t>
+        <w:t xml:space="preserve"> Estes gráficos estão exibidos nas três figuras a seguir.</w:t>
+      </w:r>
+      <w:r>
+        <w:t xml:space="preserve"> Cada barra apresenta o valor médio amostral da variável %UEQ dentro de cada grupo.</w:t>
+      </w:r>
+      <w:r>
+        <w:t xml:space="preserve"> Acima de cada barra, existe uma linha vertical a qual indica os limites inferior e superior do intervalo de confiança para um </w:t>
+      </w:r>
+      <w:r>
+        <w:t>nível</w:t>
+      </w:r>
+      <w:r>
+        <w:t xml:space="preserve"> de significância de 5% (</w:t>
+      </w:r>
+      <w:r>
+        <w:sym w:font="Symbol" w:char="F061"/>
+      </w:r>
+      <w:r>
+        <w:t>=0.05</w:t>
+      </w:r>
+      <w:r>
+        <w:t>)</w:t>
+      </w:r>
+      <w:r>
+        <w:t>.</w:t>
+      </w:r>
+    </w:p>
+    <w:p>
+      <w:pPr>
+        <w:spacing w:line="360" w:lineRule="auto"/>
+        <w:ind w:firstLine="708"/>
+        <w:jc w:val="both"/>
+      </w:pPr>
+    </w:p>
+    <w:p>
+      <w:pPr>
+        <w:keepNext/>
+        <w:spacing w:line="360" w:lineRule="auto"/>
+        <w:jc w:val="center"/>
+      </w:pPr>
+      <w:r>
+        <w:drawing>
+          <wp:inline distT="0" distB="0" distL="0" distR="0" wp14:anchorId="170D9762" wp14:editId="0FBD8A70">
+            <wp:extent cx="5396230" cy="2477135"/>
+            <wp:effectExtent l="12700" t="12700" r="13970" b="12065"/>
+            <wp:docPr id="7" name="Imagem 7"/>
+            <wp:cNvGraphicFramePr>
+              <a:graphicFrameLocks xmlns:a="http://schemas.openxmlformats.org/drawingml/2006/main" noChangeAspect="1"/>
+            </wp:cNvGraphicFramePr>
+            <a:graphic xmlns:a="http://schemas.openxmlformats.org/drawingml/2006/main">
+              <a:graphicData uri="http://schemas.openxmlformats.org/drawingml/2006/picture">
+                <pic:pic xmlns:pic="http://schemas.openxmlformats.org/drawingml/2006/picture">
+                  <pic:nvPicPr>
+                    <pic:cNvPr id="1" name=""/>
+                    <pic:cNvPicPr/>
+                  </pic:nvPicPr>
+                  <pic:blipFill>
+                    <a:blip r:embed="rId15"/>
+                    <a:stretch>
+                      <a:fillRect/>
+                    </a:stretch>
+                  </pic:blipFill>
+                  <pic:spPr>
+                    <a:xfrm>
+                      <a:off x="0" y="0"/>
+                      <a:ext cx="5396230" cy="2477135"/>
+                    </a:xfrm>
+                    <a:prstGeom prst="rect">
+                      <a:avLst/>
+                    </a:prstGeom>
+                    <a:ln>
+                      <a:solidFill>
+                        <a:schemeClr val="tx1"/>
+                      </a:solidFill>
+                    </a:ln>
+                  </pic:spPr>
+                </pic:pic>
+              </a:graphicData>
+            </a:graphic>
+          </wp:inline>
+        </w:drawing>
+      </w:r>
+    </w:p>
+    <w:p>
+      <w:pPr>
+        <w:pStyle w:val="Legenda"/>
+        <w:jc w:val="center"/>
+      </w:pPr>
+      <w:r>
+        <w:t xml:space="preserve">Figura </w:t>
+      </w:r>
+      <w:fldSimple w:instr=" SEQ Figura \* ARABIC ">
+        <w:r>
+          <w:rPr>
+            <w:noProof/>
+          </w:rPr>
+          <w:t>6</w:t>
+        </w:r>
+      </w:fldSimple>
+      <w:r>
+        <w:t xml:space="preserve">: Dados referentes à </w:t>
+      </w:r>
+      <w:proofErr w:type="spellStart"/>
+      <w:r>
+        <w:t>Probability</w:t>
+      </w:r>
+      <w:proofErr w:type="spellEnd"/>
+      <w:r>
+        <w:t xml:space="preserve"> </w:t>
+      </w:r>
+      <w:proofErr w:type="spellStart"/>
+      <w:r>
+        <w:t>of</w:t>
+      </w:r>
+      <w:proofErr w:type="spellEnd"/>
+      <w:r>
+        <w:t xml:space="preserve"> </w:t>
+      </w:r>
+      <w:proofErr w:type="spellStart"/>
+      <w:r>
+        <w:t>failure</w:t>
+      </w:r>
+      <w:proofErr w:type="spellEnd"/>
+      <w:r>
+        <w:t xml:space="preserve"> = 0.01</w:t>
+      </w:r>
+    </w:p>
+    <w:p>
+      <w:pPr>
+        <w:spacing w:line="360" w:lineRule="auto"/>
+        <w:ind w:firstLine="708"/>
+        <w:jc w:val="both"/>
+      </w:pPr>
+    </w:p>
+    <w:p>
+      <w:pPr>
+        <w:keepNext/>
+        <w:spacing w:line="360" w:lineRule="auto"/>
+        <w:jc w:val="center"/>
+      </w:pPr>
+      <w:r>
+        <w:lastRenderedPageBreak/>
+        <w:drawing>
+          <wp:inline distT="0" distB="0" distL="0" distR="0" wp14:anchorId="3FDDBB58" wp14:editId="386D5F13">
+            <wp:extent cx="5396230" cy="2477135"/>
+            <wp:effectExtent l="12700" t="12700" r="13970" b="12065"/>
+            <wp:docPr id="11" name="Imagem 11"/>
+            <wp:cNvGraphicFramePr>
+              <a:graphicFrameLocks xmlns:a="http://schemas.openxmlformats.org/drawingml/2006/main" noChangeAspect="1"/>
+            </wp:cNvGraphicFramePr>
+            <a:graphic xmlns:a="http://schemas.openxmlformats.org/drawingml/2006/main">
+              <a:graphicData uri="http://schemas.openxmlformats.org/drawingml/2006/picture">
+                <pic:pic xmlns:pic="http://schemas.openxmlformats.org/drawingml/2006/picture">
+                  <pic:nvPicPr>
+                    <pic:cNvPr id="1" name=""/>
+                    <pic:cNvPicPr/>
+                  </pic:nvPicPr>
+                  <pic:blipFill>
+                    <a:blip r:embed="rId16"/>
+                    <a:stretch>
+                      <a:fillRect/>
+                    </a:stretch>
+                  </pic:blipFill>
+                  <pic:spPr>
+                    <a:xfrm>
+                      <a:off x="0" y="0"/>
+                      <a:ext cx="5396230" cy="2477135"/>
+                    </a:xfrm>
+                    <a:prstGeom prst="rect">
+                      <a:avLst/>
+                    </a:prstGeom>
+                    <a:ln>
+                      <a:solidFill>
+                        <a:schemeClr val="tx1"/>
+                      </a:solidFill>
+                    </a:ln>
+                  </pic:spPr>
+                </pic:pic>
+              </a:graphicData>
+            </a:graphic>
+          </wp:inline>
+        </w:drawing>
+      </w:r>
+    </w:p>
+    <w:p>
+      <w:pPr>
+        <w:pStyle w:val="Legenda"/>
+        <w:jc w:val="center"/>
+      </w:pPr>
+      <w:r>
+        <w:t xml:space="preserve">Figura </w:t>
+      </w:r>
+      <w:fldSimple w:instr=" SEQ Figura \* ARABIC ">
+        <w:r>
+          <w:rPr>
+            <w:noProof/>
+          </w:rPr>
+          <w:t>7</w:t>
+        </w:r>
+      </w:fldSimple>
+      <w:r>
+        <w:t xml:space="preserve">: </w:t>
+      </w:r>
+      <w:r>
+        <w:t xml:space="preserve">Dados referentes à </w:t>
+      </w:r>
+      <w:proofErr w:type="spellStart"/>
+      <w:r>
+        <w:t>Probability</w:t>
+      </w:r>
+      <w:proofErr w:type="spellEnd"/>
+      <w:r>
+        <w:t xml:space="preserve"> </w:t>
+      </w:r>
+      <w:proofErr w:type="spellStart"/>
+      <w:r>
+        <w:t>of</w:t>
+      </w:r>
+      <w:proofErr w:type="spellEnd"/>
+      <w:r>
+        <w:t xml:space="preserve"> </w:t>
+      </w:r>
+      <w:proofErr w:type="spellStart"/>
+      <w:r>
+        <w:t>failure</w:t>
+      </w:r>
+      <w:proofErr w:type="spellEnd"/>
+      <w:r>
+        <w:t xml:space="preserve"> = 0.0</w:t>
+      </w:r>
+      <w:r>
+        <w:t>2</w:t>
+      </w:r>
+    </w:p>
+    <w:p/>
+    <w:p>
+      <w:pPr>
+        <w:keepNext/>
+        <w:spacing w:line="360" w:lineRule="auto"/>
+        <w:jc w:val="both"/>
+      </w:pPr>
+      <w:r>
+        <w:drawing>
+          <wp:inline distT="0" distB="0" distL="0" distR="0" wp14:anchorId="66BDC572" wp14:editId="2736B806">
+            <wp:extent cx="5396230" cy="2477135"/>
+            <wp:effectExtent l="12700" t="12700" r="13970" b="12065"/>
+            <wp:docPr id="12" name="Imagem 12"/>
+            <wp:cNvGraphicFramePr>
+              <a:graphicFrameLocks xmlns:a="http://schemas.openxmlformats.org/drawingml/2006/main" noChangeAspect="1"/>
+            </wp:cNvGraphicFramePr>
+            <a:graphic xmlns:a="http://schemas.openxmlformats.org/drawingml/2006/main">
+              <a:graphicData uri="http://schemas.openxmlformats.org/drawingml/2006/picture">
+                <pic:pic xmlns:pic="http://schemas.openxmlformats.org/drawingml/2006/picture">
+                  <pic:nvPicPr>
+                    <pic:cNvPr id="1" name=""/>
+                    <pic:cNvPicPr/>
+                  </pic:nvPicPr>
+                  <pic:blipFill>
+                    <a:blip r:embed="rId17"/>
+                    <a:stretch>
+                      <a:fillRect/>
+                    </a:stretch>
+                  </pic:blipFill>
+                  <pic:spPr>
+                    <a:xfrm>
+                      <a:off x="0" y="0"/>
+                      <a:ext cx="5396230" cy="2477135"/>
+                    </a:xfrm>
+                    <a:prstGeom prst="rect">
+                      <a:avLst/>
+                    </a:prstGeom>
+                    <a:ln>
+                      <a:solidFill>
+                        <a:schemeClr val="tx1"/>
+                      </a:solidFill>
+                    </a:ln>
+                  </pic:spPr>
+                </pic:pic>
+              </a:graphicData>
+            </a:graphic>
+          </wp:inline>
+        </w:drawing>
+      </w:r>
+    </w:p>
+    <w:p>
+      <w:pPr>
+        <w:pStyle w:val="Legenda"/>
+        <w:jc w:val="center"/>
+      </w:pPr>
+      <w:r>
+        <w:t xml:space="preserve">Figura </w:t>
+      </w:r>
+      <w:fldSimple w:instr=" SEQ Figura \* ARABIC ">
+        <w:r>
+          <w:rPr>
+            <w:noProof/>
+          </w:rPr>
+          <w:t>8</w:t>
+        </w:r>
+      </w:fldSimple>
+      <w:r>
+        <w:t xml:space="preserve">: Dados referentes à </w:t>
+      </w:r>
+      <w:proofErr w:type="spellStart"/>
+      <w:r>
+        <w:t>Probability</w:t>
+      </w:r>
+      <w:proofErr w:type="spellEnd"/>
+      <w:r>
+        <w:t xml:space="preserve"> </w:t>
+      </w:r>
+      <w:proofErr w:type="spellStart"/>
+      <w:r>
+        <w:t>of</w:t>
+      </w:r>
+      <w:proofErr w:type="spellEnd"/>
+      <w:r>
+        <w:t xml:space="preserve"> </w:t>
+      </w:r>
+      <w:proofErr w:type="spellStart"/>
+      <w:r>
+        <w:t>failure</w:t>
+      </w:r>
+      <w:proofErr w:type="spellEnd"/>
+      <w:r>
+        <w:t xml:space="preserve"> = 0.0</w:t>
+      </w:r>
+      <w:r>
+        <w:t>5</w:t>
+      </w:r>
+    </w:p>
+    <w:p>
+      <w:pPr>
+        <w:spacing w:line="360" w:lineRule="auto"/>
+        <w:ind w:firstLine="708"/>
+        <w:jc w:val="both"/>
+      </w:pPr>
+    </w:p>
+    <w:p>
+      <w:pPr>
+        <w:spacing w:line="360" w:lineRule="auto"/>
+        <w:jc w:val="both"/>
+      </w:pPr>
+      <w:r>
+        <w:tab/>
+        <w:t xml:space="preserve">Com base nas informações dos gráficos, podemos observar claramente que o algoritmo </w:t>
       </w:r>
       <w:proofErr w:type="spellStart"/>
       <w:r>
@@ -11164,59 +11334,531 @@
       </w:r>
       <w:proofErr w:type="spellEnd"/>
       <w:r>
-        <w:t xml:space="preserve"> os tamanhos dos </w:t>
-      </w:r>
-      <w:proofErr w:type="spellStart"/>
-      <w:r>
-        <w:t>arrays</w:t>
-      </w:r>
-      <w:proofErr w:type="spellEnd"/>
-      <w:r>
-        <w:t xml:space="preserve"> utilizados neste experimento não foram determinantes para definir</w:t>
-      </w:r>
-      <w:r>
-        <w:t>em</w:t>
-      </w:r>
-      <w:r>
-        <w:t xml:space="preserve"> os valores referentes ao percentual de elementos desornados obtidos</w:t>
+        <w:t xml:space="preserve"> gerou um menor valor </w:t>
+      </w:r>
+      <w:r>
+        <w:t xml:space="preserve">médio </w:t>
+      </w:r>
+      <w:r>
+        <w:t>para a variável %UEQ para tod</w:t>
+      </w:r>
+      <w:r>
+        <w:t>a</w:t>
+      </w:r>
+      <w:r>
+        <w:t>s as combinações definidas (</w:t>
+      </w:r>
+      <w:proofErr w:type="spellStart"/>
+      <w:r>
+        <w:rPr>
+          <w:i/>
+          <w:iCs/>
+        </w:rPr>
+        <w:t>Probability</w:t>
+      </w:r>
+      <w:proofErr w:type="spellEnd"/>
+      <w:r>
+        <w:rPr>
+          <w:i/>
+          <w:iCs/>
+        </w:rPr>
+        <w:t xml:space="preserve"> </w:t>
+      </w:r>
+      <w:proofErr w:type="spellStart"/>
+      <w:r>
+        <w:rPr>
+          <w:i/>
+          <w:iCs/>
+        </w:rPr>
+        <w:t>of</w:t>
+      </w:r>
+      <w:proofErr w:type="spellEnd"/>
+      <w:r>
+        <w:rPr>
+          <w:i/>
+          <w:iCs/>
+        </w:rPr>
+        <w:t xml:space="preserve"> </w:t>
+      </w:r>
+      <w:proofErr w:type="spellStart"/>
+      <w:r>
+        <w:rPr>
+          <w:i/>
+          <w:iCs/>
+        </w:rPr>
+        <w:t>failure</w:t>
+      </w:r>
+      <w:proofErr w:type="spellEnd"/>
+      <w:r>
+        <w:t xml:space="preserve"> </w:t>
+      </w:r>
+      <w:r>
+        <w:t>X</w:t>
+      </w:r>
+      <w:r>
+        <w:t xml:space="preserve"> </w:t>
+      </w:r>
+      <w:proofErr w:type="spellStart"/>
+      <w:r>
+        <w:rPr>
+          <w:i/>
+          <w:iCs/>
+        </w:rPr>
+        <w:t>Array</w:t>
+      </w:r>
+      <w:proofErr w:type="spellEnd"/>
+      <w:r>
+        <w:rPr>
+          <w:i/>
+          <w:iCs/>
+        </w:rPr>
+        <w:t xml:space="preserve"> </w:t>
+      </w:r>
+      <w:proofErr w:type="spellStart"/>
+      <w:r>
+        <w:rPr>
+          <w:i/>
+          <w:iCs/>
+        </w:rPr>
+        <w:t>size</w:t>
+      </w:r>
+      <w:proofErr w:type="spellEnd"/>
+      <w:r>
+        <w:t xml:space="preserve"> </w:t>
+      </w:r>
+      <w:r>
+        <w:t>X</w:t>
+      </w:r>
+      <w:r>
+        <w:t xml:space="preserve"> </w:t>
+      </w:r>
+      <w:proofErr w:type="spellStart"/>
+      <w:r>
+        <w:rPr>
+          <w:i/>
+          <w:iCs/>
+        </w:rPr>
+        <w:t>Sorting</w:t>
+      </w:r>
+      <w:proofErr w:type="spellEnd"/>
+      <w:r>
+        <w:rPr>
+          <w:i/>
+          <w:iCs/>
+        </w:rPr>
+        <w:t xml:space="preserve"> </w:t>
+      </w:r>
+      <w:proofErr w:type="spellStart"/>
+      <w:r>
+        <w:rPr>
+          <w:i/>
+          <w:iCs/>
+        </w:rPr>
+        <w:t>algorithm</w:t>
+      </w:r>
+      <w:proofErr w:type="spellEnd"/>
+      <w:r>
+        <w:t>)</w:t>
+      </w:r>
+      <w:r>
+        <w:t xml:space="preserve">. Isso demonstra que o </w:t>
+      </w:r>
+      <w:proofErr w:type="spellStart"/>
+      <w:r>
+        <w:t>BubbleSort</w:t>
+      </w:r>
+      <w:proofErr w:type="spellEnd"/>
+      <w:r>
+        <w:t xml:space="preserve"> foi o algoritmo menos afetado pelas falhas simuladas neste experimento.</w:t>
+      </w:r>
+      <w:r>
+        <w:t xml:space="preserve"> Acreditamos que tal fato se deve ao próprio funcionamento deste algoritmo, onde </w:t>
+      </w:r>
+      <w:proofErr w:type="gramStart"/>
+      <w:r>
+        <w:t xml:space="preserve">a ordem de </w:t>
+      </w:r>
+      <w:r>
+        <w:t>todos elementos são</w:t>
+      </w:r>
+      <w:proofErr w:type="gramEnd"/>
+      <w:r>
+        <w:t xml:space="preserve"> verificados a cada interação</w:t>
+      </w:r>
+      <w:r>
+        <w:t xml:space="preserve">, fazendo com que um elemento posicionado incorretamente em uma interação </w:t>
+      </w:r>
+      <w:r>
+        <w:t>(</w:t>
+      </w:r>
+      <w:r>
+        <w:t>por causa de uma falha de memória</w:t>
+      </w:r>
+      <w:r>
+        <w:t>)</w:t>
+      </w:r>
+      <w:r>
+        <w:t xml:space="preserve"> possa ter s</w:t>
+      </w:r>
+      <w:r>
+        <w:t>eu</w:t>
+      </w:r>
+      <w:r>
+        <w:t xml:space="preserve"> local corrigido n</w:t>
+      </w:r>
+      <w:r>
+        <w:t>um</w:t>
+      </w:r>
+      <w:r>
+        <w:t>a próxima interação</w:t>
       </w:r>
       <w:r>
         <w:t>.</w:t>
       </w:r>
       <w:r>
+        <w:t xml:space="preserve"> </w:t>
+      </w:r>
+      <w:r>
+        <w:t xml:space="preserve">Ainda em relação ao </w:t>
+      </w:r>
+      <w:proofErr w:type="spellStart"/>
+      <w:r>
+        <w:t>BubbleSort</w:t>
+      </w:r>
+      <w:proofErr w:type="spellEnd"/>
+      <w:r>
+        <w:t xml:space="preserve">, podemos identificar que </w:t>
+      </w:r>
+      <w:r>
+        <w:t>apesar dos diferentes</w:t>
+      </w:r>
+      <w:r>
+        <w:t xml:space="preserve"> tamanho</w:t>
+      </w:r>
+      <w:r>
+        <w:t>s</w:t>
+      </w:r>
+      <w:r>
+        <w:t xml:space="preserve"> do </w:t>
+      </w:r>
+      <w:proofErr w:type="spellStart"/>
+      <w:r>
+        <w:t>array</w:t>
+      </w:r>
+      <w:proofErr w:type="spellEnd"/>
+      <w:r>
+        <w:t xml:space="preserve"> de entrada</w:t>
+      </w:r>
+      <w:r>
+        <w:t xml:space="preserve"> (100, 1000 </w:t>
+      </w:r>
+      <w:r>
+        <w:t>e</w:t>
+      </w:r>
+      <w:r>
+        <w:t xml:space="preserve"> 10000)</w:t>
+      </w:r>
+      <w:r>
+        <w:t xml:space="preserve">, não houve um impacto significativo no valor médio obtido para a </w:t>
+      </w:r>
+      <w:r>
+        <w:lastRenderedPageBreak/>
+        <w:t>variável %UEQ</w:t>
+      </w:r>
+      <w:r>
+        <w:t xml:space="preserve">, comprovando assim o que foi identificado nos testes da </w:t>
+      </w:r>
+      <w:r>
+        <w:rPr>
+          <w:i/>
+          <w:iCs/>
+        </w:rPr>
+        <w:t>Hipótese-3</w:t>
+      </w:r>
+      <w:r>
+        <w:t xml:space="preserve"> </w:t>
+      </w:r>
+      <w:r>
+        <w:t>para este algoritmo</w:t>
+      </w:r>
+      <w:r>
+        <w:t>, onde utilizamos o método ANOVA.</w:t>
+      </w:r>
+    </w:p>
+    <w:p>
+      <w:pPr>
+        <w:spacing w:line="360" w:lineRule="auto"/>
+        <w:jc w:val="both"/>
+      </w:pPr>
+      <w:r>
         <w:tab/>
+      </w:r>
+      <w:r>
+        <w:t xml:space="preserve">Concluímos ainda que, </w:t>
+      </w:r>
+      <w:r>
+        <w:t xml:space="preserve">em nosso experimento </w:t>
+      </w:r>
+      <w:r>
+        <w:t>o</w:t>
+      </w:r>
+      <w:r>
+        <w:t xml:space="preserve"> </w:t>
+      </w:r>
+      <w:r>
+        <w:t>algoritmo</w:t>
+      </w:r>
+      <w:r>
+        <w:t xml:space="preserve"> que apresentou o pior desempenho </w:t>
+      </w:r>
+      <w:r>
+        <w:t xml:space="preserve">em relação à variável %UEQ </w:t>
+      </w:r>
+      <w:r>
+        <w:t xml:space="preserve">foi o </w:t>
+      </w:r>
+      <w:proofErr w:type="spellStart"/>
+      <w:r>
+        <w:t>InsertionSort</w:t>
+      </w:r>
+      <w:proofErr w:type="spellEnd"/>
+      <w:r>
+        <w:t>. Este algoritmo</w:t>
+      </w:r>
+      <w:r>
+        <w:t xml:space="preserve"> </w:t>
+      </w:r>
+      <w:r>
+        <w:t xml:space="preserve">obteve </w:t>
+      </w:r>
+      <w:r>
+        <w:t xml:space="preserve">as </w:t>
+      </w:r>
+      <w:r>
+        <w:t xml:space="preserve">maiores </w:t>
+      </w:r>
+      <w:r>
+        <w:t xml:space="preserve">médias </w:t>
+      </w:r>
+      <w:r>
+        <w:t xml:space="preserve">em quase todas as configurações, sendo </w:t>
+      </w:r>
+      <w:r>
+        <w:t xml:space="preserve">que </w:t>
+      </w:r>
+      <w:r>
+        <w:t xml:space="preserve">esta média </w:t>
+      </w:r>
+      <w:r>
+        <w:t xml:space="preserve">foi </w:t>
+      </w:r>
+      <w:r>
+        <w:t xml:space="preserve">muito </w:t>
+      </w:r>
+      <w:r>
+        <w:t>superior</w:t>
+      </w:r>
+      <w:r>
+        <w:t xml:space="preserve"> aos </w:t>
+      </w:r>
+      <w:r>
+        <w:t xml:space="preserve">dos </w:t>
+      </w:r>
+      <w:r>
+        <w:t>outros</w:t>
+      </w:r>
+      <w:r>
+        <w:t xml:space="preserve"> </w:t>
+      </w:r>
+      <w:r>
+        <w:t xml:space="preserve">algoritmos </w:t>
+      </w:r>
+      <w:r>
+        <w:t xml:space="preserve">nos testes </w:t>
+      </w:r>
+      <w:r>
+        <w:t xml:space="preserve">realizados </w:t>
+      </w:r>
+      <w:proofErr w:type="gramStart"/>
+      <w:r>
+        <w:t xml:space="preserve">com  </w:t>
+      </w:r>
+      <w:proofErr w:type="spellStart"/>
+      <w:r>
+        <w:rPr>
+          <w:i/>
+          <w:iCs/>
+        </w:rPr>
+        <w:t>Probability</w:t>
+      </w:r>
+      <w:proofErr w:type="spellEnd"/>
+      <w:proofErr w:type="gramEnd"/>
+      <w:r>
+        <w:rPr>
+          <w:i/>
+          <w:iCs/>
+        </w:rPr>
+        <w:t xml:space="preserve"> </w:t>
+      </w:r>
+      <w:proofErr w:type="spellStart"/>
+      <w:r>
+        <w:rPr>
+          <w:i/>
+          <w:iCs/>
+        </w:rPr>
+        <w:t>of</w:t>
+      </w:r>
+      <w:proofErr w:type="spellEnd"/>
+      <w:r>
+        <w:rPr>
+          <w:i/>
+          <w:iCs/>
+        </w:rPr>
+        <w:t xml:space="preserve"> </w:t>
+      </w:r>
+      <w:proofErr w:type="spellStart"/>
+      <w:r>
+        <w:rPr>
+          <w:i/>
+          <w:iCs/>
+        </w:rPr>
+        <w:t>failure</w:t>
+      </w:r>
+      <w:proofErr w:type="spellEnd"/>
+      <w:r>
+        <w:t xml:space="preserve"> = 0.01</w:t>
+      </w:r>
+      <w:r>
+        <w:t>.</w:t>
+      </w:r>
+      <w:r>
+        <w:t xml:space="preserve"> </w:t>
+      </w:r>
+      <w:r>
+        <w:t>Por fim</w:t>
+      </w:r>
+      <w:r>
+        <w:t xml:space="preserve">, os testes mostraram que no geral o algoritmo </w:t>
+      </w:r>
+      <w:proofErr w:type="spellStart"/>
+      <w:r>
+        <w:t>QuickSort</w:t>
+      </w:r>
+      <w:proofErr w:type="spellEnd"/>
+      <w:r>
+        <w:t xml:space="preserve"> obteve um desempenho </w:t>
+      </w:r>
+      <w:r>
+        <w:t xml:space="preserve">superior ao do </w:t>
+      </w:r>
+      <w:proofErr w:type="spellStart"/>
+      <w:r>
+        <w:t>MergeSort</w:t>
+      </w:r>
+      <w:proofErr w:type="spellEnd"/>
+      <w:r>
+        <w:t xml:space="preserve">. </w:t>
+      </w:r>
+    </w:p>
+    <w:p>
+      <w:pPr>
+        <w:spacing w:line="360" w:lineRule="auto"/>
+        <w:ind w:firstLine="708"/>
+        <w:jc w:val="both"/>
+      </w:pPr>
+      <w:r>
+        <w:t xml:space="preserve">Podemos então </w:t>
+      </w:r>
+      <w:r>
+        <w:t>definir</w:t>
+      </w:r>
+      <w:r>
+        <w:t xml:space="preserve"> um ranking de </w:t>
+      </w:r>
+      <w:r>
+        <w:t xml:space="preserve">melhor </w:t>
+      </w:r>
+      <w:r>
+        <w:t>desempenho destes algoritmos durante este experiment</w:t>
+      </w:r>
+      <w:r>
+        <w:t>o</w:t>
       </w:r>
       <w:bookmarkStart w:id="0" w:name="_GoBack"/>
       <w:bookmarkEnd w:id="0"/>
-    </w:p>
-    <w:p>
-      <w:pPr>
-        <w:spacing w:line="360" w:lineRule="auto"/>
-        <w:ind w:left="708"/>
-        <w:jc w:val="both"/>
-      </w:pPr>
-    </w:p>
-    <w:p>
-      <w:pPr>
-        <w:pStyle w:val="Ttulo2"/>
-      </w:pPr>
-      <w:r>
-        <w:t>Análise de desempenho dos algoritmos em relação à variável %UEQ</w:t>
-      </w:r>
-    </w:p>
-    <w:p>
-      <w:pPr>
-        <w:spacing w:line="360" w:lineRule="auto"/>
-        <w:ind w:left="708"/>
-        <w:jc w:val="both"/>
-      </w:pPr>
-    </w:p>
-    <w:p>
-      <w:pPr>
-        <w:spacing w:line="360" w:lineRule="auto"/>
-        <w:ind w:left="708"/>
-        <w:jc w:val="both"/>
-      </w:pPr>
+      <w:r>
+        <w:t xml:space="preserve"> </w:t>
+      </w:r>
+      <w:r>
+        <w:t>como sendo o seguinte</w:t>
+      </w:r>
+      <w:r>
+        <w:t>:</w:t>
+      </w:r>
+    </w:p>
+    <w:p>
+      <w:pPr>
+        <w:pStyle w:val="PargrafodaLista"/>
+        <w:numPr>
+          <w:ilvl w:val="0"/>
+          <w:numId w:val="5"/>
+        </w:numPr>
+        <w:spacing w:line="360" w:lineRule="auto"/>
+        <w:jc w:val="both"/>
+      </w:pPr>
+      <w:proofErr w:type="spellStart"/>
+      <w:r>
+        <w:t>BubbleSort</w:t>
+      </w:r>
+      <w:proofErr w:type="spellEnd"/>
+    </w:p>
+    <w:p>
+      <w:pPr>
+        <w:pStyle w:val="PargrafodaLista"/>
+        <w:numPr>
+          <w:ilvl w:val="0"/>
+          <w:numId w:val="5"/>
+        </w:numPr>
+        <w:spacing w:line="360" w:lineRule="auto"/>
+        <w:jc w:val="both"/>
+      </w:pPr>
+      <w:proofErr w:type="spellStart"/>
+      <w:r>
+        <w:t>QuickSort</w:t>
+      </w:r>
+      <w:proofErr w:type="spellEnd"/>
+    </w:p>
+    <w:p>
+      <w:pPr>
+        <w:pStyle w:val="PargrafodaLista"/>
+        <w:numPr>
+          <w:ilvl w:val="0"/>
+          <w:numId w:val="5"/>
+        </w:numPr>
+        <w:spacing w:line="360" w:lineRule="auto"/>
+        <w:jc w:val="both"/>
+      </w:pPr>
+      <w:proofErr w:type="spellStart"/>
+      <w:r>
+        <w:t>MergeSort</w:t>
+      </w:r>
+      <w:proofErr w:type="spellEnd"/>
+    </w:p>
+    <w:p>
+      <w:pPr>
+        <w:pStyle w:val="PargrafodaLista"/>
+        <w:numPr>
+          <w:ilvl w:val="0"/>
+          <w:numId w:val="5"/>
+        </w:numPr>
+        <w:spacing w:line="360" w:lineRule="auto"/>
+        <w:jc w:val="both"/>
+      </w:pPr>
+      <w:proofErr w:type="spellStart"/>
+      <w:r>
+        <w:t>InsertionSort</w:t>
+      </w:r>
+      <w:proofErr w:type="spellEnd"/>
     </w:p>
     <w:p>
       <w:pPr>
@@ -11478,6 +12120,95 @@
     </w:lvl>
   </w:abstractNum>
   <w:abstractNum w:abstractNumId="2" w15:restartNumberingAfterBreak="0">
+    <w:nsid w:val="303C2B4D"/>
+    <w:multiLevelType w:val="hybridMultilevel"/>
+    <w:tmpl w:val="8E26E4B6"/>
+    <w:lvl w:ilvl="0" w:tplc="F8267908">
+      <w:start w:val="1"/>
+      <w:numFmt w:val="decimal"/>
+      <w:lvlText w:val="%1º."/>
+      <w:lvlJc w:val="left"/>
+      <w:pPr>
+        <w:ind w:left="1428" w:hanging="360"/>
+      </w:pPr>
+      <w:rPr>
+        <w:rFonts w:hint="default"/>
+      </w:rPr>
+    </w:lvl>
+    <w:lvl w:ilvl="1" w:tplc="04160019" w:tentative="1">
+      <w:start w:val="1"/>
+      <w:numFmt w:val="lowerLetter"/>
+      <w:lvlText w:val="%2."/>
+      <w:lvlJc w:val="left"/>
+      <w:pPr>
+        <w:ind w:left="2148" w:hanging="360"/>
+      </w:pPr>
+    </w:lvl>
+    <w:lvl w:ilvl="2" w:tplc="0416001B" w:tentative="1">
+      <w:start w:val="1"/>
+      <w:numFmt w:val="lowerRoman"/>
+      <w:lvlText w:val="%3."/>
+      <w:lvlJc w:val="right"/>
+      <w:pPr>
+        <w:ind w:left="2868" w:hanging="180"/>
+      </w:pPr>
+    </w:lvl>
+    <w:lvl w:ilvl="3" w:tplc="0416000F" w:tentative="1">
+      <w:start w:val="1"/>
+      <w:numFmt w:val="decimal"/>
+      <w:lvlText w:val="%4."/>
+      <w:lvlJc w:val="left"/>
+      <w:pPr>
+        <w:ind w:left="3588" w:hanging="360"/>
+      </w:pPr>
+    </w:lvl>
+    <w:lvl w:ilvl="4" w:tplc="04160019" w:tentative="1">
+      <w:start w:val="1"/>
+      <w:numFmt w:val="lowerLetter"/>
+      <w:lvlText w:val="%5."/>
+      <w:lvlJc w:val="left"/>
+      <w:pPr>
+        <w:ind w:left="4308" w:hanging="360"/>
+      </w:pPr>
+    </w:lvl>
+    <w:lvl w:ilvl="5" w:tplc="0416001B" w:tentative="1">
+      <w:start w:val="1"/>
+      <w:numFmt w:val="lowerRoman"/>
+      <w:lvlText w:val="%6."/>
+      <w:lvlJc w:val="right"/>
+      <w:pPr>
+        <w:ind w:left="5028" w:hanging="180"/>
+      </w:pPr>
+    </w:lvl>
+    <w:lvl w:ilvl="6" w:tplc="0416000F" w:tentative="1">
+      <w:start w:val="1"/>
+      <w:numFmt w:val="decimal"/>
+      <w:lvlText w:val="%7."/>
+      <w:lvlJc w:val="left"/>
+      <w:pPr>
+        <w:ind w:left="5748" w:hanging="360"/>
+      </w:pPr>
+    </w:lvl>
+    <w:lvl w:ilvl="7" w:tplc="04160019" w:tentative="1">
+      <w:start w:val="1"/>
+      <w:numFmt w:val="lowerLetter"/>
+      <w:lvlText w:val="%8."/>
+      <w:lvlJc w:val="left"/>
+      <w:pPr>
+        <w:ind w:left="6468" w:hanging="360"/>
+      </w:pPr>
+    </w:lvl>
+    <w:lvl w:ilvl="8" w:tplc="0416001B" w:tentative="1">
+      <w:start w:val="1"/>
+      <w:numFmt w:val="lowerRoman"/>
+      <w:lvlText w:val="%9."/>
+      <w:lvlJc w:val="right"/>
+      <w:pPr>
+        <w:ind w:left="7188" w:hanging="180"/>
+      </w:pPr>
+    </w:lvl>
+  </w:abstractNum>
+  <w:abstractNum w:abstractNumId="3" w15:restartNumberingAfterBreak="0">
     <w:nsid w:val="364B1D0B"/>
     <w:multiLevelType w:val="hybridMultilevel"/>
     <w:tmpl w:val="A1BC2E60"/>
@@ -11590,7 +12321,7 @@
       </w:rPr>
     </w:lvl>
   </w:abstractNum>
-  <w:abstractNum w:abstractNumId="3" w15:restartNumberingAfterBreak="0">
+  <w:abstractNum w:abstractNumId="4" w15:restartNumberingAfterBreak="0">
     <w:nsid w:val="38845DF5"/>
     <w:multiLevelType w:val="hybridMultilevel"/>
     <w:tmpl w:val="A7307182"/>
@@ -11703,6 +12434,92 @@
       </w:rPr>
     </w:lvl>
   </w:abstractNum>
+  <w:abstractNum w:abstractNumId="5" w15:restartNumberingAfterBreak="0">
+    <w:nsid w:val="5F8D6490"/>
+    <w:multiLevelType w:val="multilevel"/>
+    <w:tmpl w:val="E8C0A9C6"/>
+    <w:lvl w:ilvl="0">
+      <w:start w:val="1"/>
+      <w:numFmt w:val="decimal"/>
+      <w:lvlText w:val="%1."/>
+      <w:lvlJc w:val="left"/>
+      <w:pPr>
+        <w:ind w:left="1428" w:hanging="360"/>
+      </w:pPr>
+    </w:lvl>
+    <w:lvl w:ilvl="1">
+      <w:start w:val="1"/>
+      <w:numFmt w:val="lowerLetter"/>
+      <w:lvlText w:val="%2."/>
+      <w:lvlJc w:val="left"/>
+      <w:pPr>
+        <w:ind w:left="2148" w:hanging="360"/>
+      </w:pPr>
+    </w:lvl>
+    <w:lvl w:ilvl="2">
+      <w:start w:val="1"/>
+      <w:numFmt w:val="lowerRoman"/>
+      <w:lvlText w:val="%3."/>
+      <w:lvlJc w:val="right"/>
+      <w:pPr>
+        <w:ind w:left="2868" w:hanging="180"/>
+      </w:pPr>
+    </w:lvl>
+    <w:lvl w:ilvl="3">
+      <w:start w:val="1"/>
+      <w:numFmt w:val="decimal"/>
+      <w:lvlText w:val="%4."/>
+      <w:lvlJc w:val="left"/>
+      <w:pPr>
+        <w:ind w:left="3588" w:hanging="360"/>
+      </w:pPr>
+    </w:lvl>
+    <w:lvl w:ilvl="4">
+      <w:start w:val="1"/>
+      <w:numFmt w:val="lowerLetter"/>
+      <w:lvlText w:val="%5."/>
+      <w:lvlJc w:val="left"/>
+      <w:pPr>
+        <w:ind w:left="4308" w:hanging="360"/>
+      </w:pPr>
+    </w:lvl>
+    <w:lvl w:ilvl="5">
+      <w:start w:val="1"/>
+      <w:numFmt w:val="lowerRoman"/>
+      <w:lvlText w:val="%6."/>
+      <w:lvlJc w:val="right"/>
+      <w:pPr>
+        <w:ind w:left="5028" w:hanging="180"/>
+      </w:pPr>
+    </w:lvl>
+    <w:lvl w:ilvl="6">
+      <w:start w:val="1"/>
+      <w:numFmt w:val="decimal"/>
+      <w:lvlText w:val="%7."/>
+      <w:lvlJc w:val="left"/>
+      <w:pPr>
+        <w:ind w:left="5748" w:hanging="360"/>
+      </w:pPr>
+    </w:lvl>
+    <w:lvl w:ilvl="7">
+      <w:start w:val="1"/>
+      <w:numFmt w:val="lowerLetter"/>
+      <w:lvlText w:val="%8."/>
+      <w:lvlJc w:val="left"/>
+      <w:pPr>
+        <w:ind w:left="6468" w:hanging="360"/>
+      </w:pPr>
+    </w:lvl>
+    <w:lvl w:ilvl="8">
+      <w:start w:val="1"/>
+      <w:numFmt w:val="lowerRoman"/>
+      <w:lvlText w:val="%9."/>
+      <w:lvlJc w:val="right"/>
+      <w:pPr>
+        <w:ind w:left="7188" w:hanging="180"/>
+      </w:pPr>
+    </w:lvl>
+  </w:abstractNum>
   <w:num w:numId="1">
     <w:abstractNumId w:val="0"/>
   </w:num>
@@ -11710,10 +12527,16 @@
     <w:abstractNumId w:val="1"/>
   </w:num>
   <w:num w:numId="3">
+    <w:abstractNumId w:val="4"/>
+  </w:num>
+  <w:num w:numId="4">
     <w:abstractNumId w:val="3"/>
   </w:num>
-  <w:num w:numId="4">
+  <w:num w:numId="5">
     <w:abstractNumId w:val="2"/>
+  </w:num>
+  <w:num w:numId="6">
+    <w:abstractNumId w:val="5"/>
   </w:num>
 </w:numbering>
 </file>
@@ -12310,6 +13133,16 @@
       <w:lang w:eastAsia="pt-BR"/>
     </w:rPr>
   </w:style>
+  <w:style w:type="character" w:styleId="TextodoEspaoReservado">
+    <w:name w:val="Placeholder Text"/>
+    <w:basedOn w:val="Fontepargpadro"/>
+    <w:uiPriority w:val="99"/>
+    <w:semiHidden/>
+    <w:rsid w:val="006E7DA4"/>
+    <w:rPr>
+      <w:color w:val="808080"/>
+    </w:rPr>
+  </w:style>
 </w:styles>
 </file>
 
@@ -12579,7 +13412,7 @@
 </file>
 
 <file path=customXml/itemProps1.xml><?xml version="1.0" encoding="utf-8"?>
-<ds:datastoreItem xmlns:ds="http://schemas.openxmlformats.org/officeDocument/2006/customXml" ds:itemID="{720D4551-7FDA-3C4B-9954-7E3BF8B09562}">
+<ds:datastoreItem xmlns:ds="http://schemas.openxmlformats.org/officeDocument/2006/customXml" ds:itemID="{C0D9DCB8-B967-2543-B49E-84F3F164244B}">
   <ds:schemaRefs>
     <ds:schemaRef ds:uri="http://schemas.openxmlformats.org/officeDocument/2006/bibliography"/>
   </ds:schemaRefs>

</xml_diff>